<commit_message>
Se agrego el diagrama comunicacion
</commit_message>
<xml_diff>
--- a/entregable2.docx
+++ b/entregable2.docx
@@ -1,6 +1,6 @@
 
 <file path=word/document.xml><?xml version="1.0" encoding="utf-8"?>
-<w:document xmlns:wpc="http://schemas.microsoft.com/office/word/2010/wordprocessingCanvas" xmlns:mc="http://schemas.openxmlformats.org/markup-compatibility/2006" xmlns:o="urn:schemas-microsoft-com:office:office" xmlns:r="http://schemas.openxmlformats.org/officeDocument/2006/relationships" xmlns:m="http://schemas.openxmlformats.org/officeDocument/2006/math" xmlns:v="urn:schemas-microsoft-com:vml" xmlns:wp14="http://schemas.microsoft.com/office/word/2010/wordprocessingDrawing" xmlns:wp="http://schemas.openxmlformats.org/drawingml/2006/wordprocessingDrawing" xmlns:w10="urn:schemas-microsoft-com:office:word" xmlns:w="http://schemas.openxmlformats.org/wordprocessingml/2006/main" xmlns:w14="http://schemas.microsoft.com/office/word/2010/wordml" xmlns:w15="http://schemas.microsoft.com/office/word/2012/wordml" xmlns:wpg="http://schemas.microsoft.com/office/word/2010/wordprocessingGroup" xmlns:wpi="http://schemas.microsoft.com/office/word/2010/wordprocessingInk" xmlns:wne="http://schemas.microsoft.com/office/word/2006/wordml" xmlns:wps="http://schemas.microsoft.com/office/word/2010/wordprocessingShape" mc:Ignorable="w14 w15 wp14">
+<w:document xmlns:wpc="http://schemas.microsoft.com/office/word/2010/wordprocessingCanvas" xmlns:cx="http://schemas.microsoft.com/office/drawing/2014/chartex" xmlns:cx1="http://schemas.microsoft.com/office/drawing/2015/9/8/chartex" xmlns:cx2="http://schemas.microsoft.com/office/drawing/2015/10/21/chartex" xmlns:cx3="http://schemas.microsoft.com/office/drawing/2016/5/9/chartex" xmlns:cx4="http://schemas.microsoft.com/office/drawing/2016/5/10/chartex" xmlns:cx5="http://schemas.microsoft.com/office/drawing/2016/5/11/chartex" xmlns:cx6="http://schemas.microsoft.com/office/drawing/2016/5/12/chartex" xmlns:cx7="http://schemas.microsoft.com/office/drawing/2016/5/13/chartex" xmlns:cx8="http://schemas.microsoft.com/office/drawing/2016/5/14/chartex" xmlns:mc="http://schemas.openxmlformats.org/markup-compatibility/2006" xmlns:aink="http://schemas.microsoft.com/office/drawing/2016/ink" xmlns:am3d="http://schemas.microsoft.com/office/drawing/2017/model3d" xmlns:o="urn:schemas-microsoft-com:office:office" xmlns:r="http://schemas.openxmlformats.org/officeDocument/2006/relationships" xmlns:m="http://schemas.openxmlformats.org/officeDocument/2006/math" xmlns:v="urn:schemas-microsoft-com:vml" xmlns:wp14="http://schemas.microsoft.com/office/word/2010/wordprocessingDrawing" xmlns:wp="http://schemas.openxmlformats.org/drawingml/2006/wordprocessingDrawing" xmlns:w10="urn:schemas-microsoft-com:office:word" xmlns:w="http://schemas.openxmlformats.org/wordprocessingml/2006/main" xmlns:w14="http://schemas.microsoft.com/office/word/2010/wordml" xmlns:w15="http://schemas.microsoft.com/office/word/2012/wordml" xmlns:w16cid="http://schemas.microsoft.com/office/word/2016/wordml/cid" xmlns:w16se="http://schemas.microsoft.com/office/word/2015/wordml/symex" xmlns:wpg="http://schemas.microsoft.com/office/word/2010/wordprocessingGroup" xmlns:wpi="http://schemas.microsoft.com/office/word/2010/wordprocessingInk" xmlns:wne="http://schemas.microsoft.com/office/word/2006/wordml" xmlns:wps="http://schemas.microsoft.com/office/word/2010/wordprocessingShape" mc:Ignorable="w14 w15 w16se w16cid wp14">
   <w:body>
     <w:p>
       <w:pPr>
@@ -5387,19 +5387,11 @@
                 <w:b/>
               </w:rPr>
             </w:pPr>
-            <w:proofErr w:type="spellStart"/>
-            <w:r>
-              <w:rPr>
-                <w:b/>
-              </w:rPr>
-              <w:t>Postcondiciones</w:t>
-            </w:r>
-            <w:proofErr w:type="spellEnd"/>
-            <w:r>
-              <w:rPr>
-                <w:b/>
-              </w:rPr>
-              <w:t>:</w:t>
+            <w:r>
+              <w:rPr>
+                <w:b/>
+              </w:rPr>
+              <w:t>Postcondiciones:</w:t>
             </w:r>
           </w:p>
         </w:tc>
@@ -10752,7 +10744,6 @@
                 <w:rFonts w:cs="Arial"/>
                 <w:b/>
               </w:rPr>
-              <w:lastRenderedPageBreak/>
               <w:t>Prioridad:</w:t>
             </w:r>
           </w:p>
@@ -10992,19 +10983,11 @@
                 <w:rFonts w:cs="Arial"/>
               </w:rPr>
             </w:pPr>
-            <w:proofErr w:type="spellStart"/>
             <w:r>
               <w:rPr>
                 <w:rFonts w:cs="Arial"/>
               </w:rPr>
-              <w:t>Jethran</w:t>
-            </w:r>
-            <w:proofErr w:type="spellEnd"/>
-            <w:r>
-              <w:rPr>
-                <w:rFonts w:cs="Arial"/>
-              </w:rPr>
-              <w:t xml:space="preserve"> Enrique Gómez San Gabriel</w:t>
+              <w:t>Jethran Enrique Gómez San Gabriel</w:t>
             </w:r>
           </w:p>
         </w:tc>
@@ -15715,7 +15698,6 @@
         </w:drawing>
       </w:r>
       <w:r>
-        <w:lastRenderedPageBreak/>
         <w:t xml:space="preserve"> </w:t>
       </w:r>
       <w:r>
@@ -15723,6 +15705,7 @@
           <w:noProof/>
           <w:lang w:val="es-MX"/>
         </w:rPr>
+        <w:lastRenderedPageBreak/>
         <w:drawing>
           <wp:inline distT="0" distB="0" distL="0" distR="0">
             <wp:extent cx="5612130" cy="4227670"/>
@@ -15965,12 +15948,88 @@
     <w:p>
       <w:pPr>
         <w:pStyle w:val="Ttulo1"/>
+        <w:numPr>
+          <w:ilvl w:val="1"/>
+          <w:numId w:val="26"/>
+        </w:numPr>
       </w:pPr>
       <w:r>
+        <w:rPr>
+          <w:noProof/>
+        </w:rPr>
         <w:lastRenderedPageBreak/>
-        <w:t>3.3 Diagramas de comunicación</w:t>
+        <w:drawing>
+          <wp:anchor distT="0" distB="0" distL="114300" distR="114300" simplePos="0" relativeHeight="251659264" behindDoc="0" locked="0" layoutInCell="1" allowOverlap="1">
+            <wp:simplePos x="0" y="0"/>
+            <wp:positionH relativeFrom="margin">
+              <wp:posOffset>-798195</wp:posOffset>
+            </wp:positionH>
+            <wp:positionV relativeFrom="paragraph">
+              <wp:posOffset>286385</wp:posOffset>
+            </wp:positionV>
+            <wp:extent cx="7421880" cy="7169150"/>
+            <wp:effectExtent l="0" t="0" r="7620" b="0"/>
+            <wp:wrapThrough wrapText="bothSides">
+              <wp:wrapPolygon edited="0">
+                <wp:start x="0" y="0"/>
+                <wp:lineTo x="0" y="21523"/>
+                <wp:lineTo x="21567" y="21523"/>
+                <wp:lineTo x="21567" y="0"/>
+                <wp:lineTo x="0" y="0"/>
+              </wp:wrapPolygon>
+            </wp:wrapThrough>
+            <wp:docPr id="34" name="Imagen 34"/>
+            <wp:cNvGraphicFramePr>
+              <a:graphicFrameLocks xmlns:a="http://schemas.openxmlformats.org/drawingml/2006/main" noChangeAspect="1"/>
+            </wp:cNvGraphicFramePr>
+            <a:graphic xmlns:a="http://schemas.openxmlformats.org/drawingml/2006/main">
+              <a:graphicData uri="http://schemas.openxmlformats.org/drawingml/2006/picture">
+                <pic:pic xmlns:pic="http://schemas.openxmlformats.org/drawingml/2006/picture">
+                  <pic:nvPicPr>
+                    <pic:cNvPr id="34" name="comunicacionLicencia.jpg"/>
+                    <pic:cNvPicPr/>
+                  </pic:nvPicPr>
+                  <pic:blipFill>
+                    <a:blip r:embed="rId28">
+                      <a:extLst>
+                        <a:ext uri="{28A0092B-C50C-407E-A947-70E740481C1C}">
+                          <a14:useLocalDpi xmlns:a14="http://schemas.microsoft.com/office/drawing/2010/main" val="0"/>
+                        </a:ext>
+                      </a:extLst>
+                    </a:blip>
+                    <a:stretch>
+                      <a:fillRect/>
+                    </a:stretch>
+                  </pic:blipFill>
+                  <pic:spPr>
+                    <a:xfrm>
+                      <a:off x="0" y="0"/>
+                      <a:ext cx="7421880" cy="7169150"/>
+                    </a:xfrm>
+                    <a:prstGeom prst="rect">
+                      <a:avLst/>
+                    </a:prstGeom>
+                  </pic:spPr>
+                </pic:pic>
+              </a:graphicData>
+            </a:graphic>
+            <wp14:sizeRelH relativeFrom="margin">
+              <wp14:pctWidth>0</wp14:pctWidth>
+            </wp14:sizeRelH>
+            <wp14:sizeRelV relativeFrom="margin">
+              <wp14:pctHeight>0</wp14:pctHeight>
+            </wp14:sizeRelV>
+          </wp:anchor>
+        </w:drawing>
       </w:r>
+      <w:r>
+        <w:t>Diagramas de comunicación</w:t>
+      </w:r>
+      <w:bookmarkStart w:id="0" w:name="_GoBack"/>
+      <w:bookmarkEnd w:id="0"/>
     </w:p>
+    <w:p/>
+    <w:p/>
     <w:p/>
     <w:p>
       <w:r>
@@ -15978,6 +16037,7 @@
           <w:noProof/>
           <w:lang w:val="es-MX"/>
         </w:rPr>
+        <w:lastRenderedPageBreak/>
         <w:drawing>
           <wp:inline distT="0" distB="0" distL="0" distR="0">
             <wp:extent cx="5612130" cy="6307210"/>
@@ -15996,7 +16056,7 @@
                     </pic:cNvPicPr>
                   </pic:nvPicPr>
                   <pic:blipFill>
-                    <a:blip r:embed="rId28">
+                    <a:blip r:embed="rId29">
                       <a:extLst>
                         <a:ext uri="{28A0092B-C50C-407E-A947-70E740481C1C}">
                           <a14:useLocalDpi xmlns:a14="http://schemas.microsoft.com/office/drawing/2010/main" val="0"/>
@@ -16063,7 +16123,7 @@
                     </pic:cNvPicPr>
                   </pic:nvPicPr>
                   <pic:blipFill>
-                    <a:blip r:embed="rId29">
+                    <a:blip r:embed="rId30">
                       <a:extLst>
                         <a:ext uri="{28A0092B-C50C-407E-A947-70E740481C1C}">
                           <a14:useLocalDpi xmlns:a14="http://schemas.microsoft.com/office/drawing/2010/main" val="0"/>
@@ -16139,7 +16199,7 @@
                     </pic:cNvPicPr>
                   </pic:nvPicPr>
                   <pic:blipFill>
-                    <a:blip r:embed="rId30">
+                    <a:blip r:embed="rId31">
                       <a:extLst>
                         <a:ext uri="{28A0092B-C50C-407E-A947-70E740481C1C}">
                           <a14:useLocalDpi xmlns:a14="http://schemas.microsoft.com/office/drawing/2010/main" val="0"/>
@@ -16209,7 +16269,7 @@
                     </pic:cNvPicPr>
                   </pic:nvPicPr>
                   <pic:blipFill>
-                    <a:blip r:embed="rId31">
+                    <a:blip r:embed="rId32">
                       <a:extLst>
                         <a:ext uri="{28A0092B-C50C-407E-A947-70E740481C1C}">
                           <a14:useLocalDpi xmlns:a14="http://schemas.microsoft.com/office/drawing/2010/main" val="0"/>
@@ -16272,7 +16332,7 @@
                     </pic:cNvPicPr>
                   </pic:nvPicPr>
                   <pic:blipFill>
-                    <a:blip r:embed="rId32">
+                    <a:blip r:embed="rId33">
                       <a:extLst>
                         <a:ext uri="{28A0092B-C50C-407E-A947-70E740481C1C}">
                           <a14:useLocalDpi xmlns:a14="http://schemas.microsoft.com/office/drawing/2010/main" val="0"/>
@@ -16337,7 +16397,7 @@
                     </pic:cNvPicPr>
                   </pic:nvPicPr>
                   <pic:blipFill>
-                    <a:blip r:embed="rId33">
+                    <a:blip r:embed="rId34">
                       <a:extLst>
                         <a:ext uri="{28A0092B-C50C-407E-A947-70E740481C1C}">
                           <a14:useLocalDpi xmlns:a14="http://schemas.microsoft.com/office/drawing/2010/main" val="0"/>
@@ -16394,7 +16454,7 @@
                     </pic:cNvPicPr>
                   </pic:nvPicPr>
                   <pic:blipFill>
-                    <a:blip r:embed="rId34">
+                    <a:blip r:embed="rId35">
                       <a:extLst>
                         <a:ext uri="{28A0092B-C50C-407E-A947-70E740481C1C}">
                           <a14:useLocalDpi xmlns:a14="http://schemas.microsoft.com/office/drawing/2010/main" val="0"/>
@@ -16456,7 +16516,7 @@
                     </pic:cNvPicPr>
                   </pic:nvPicPr>
                   <pic:blipFill>
-                    <a:blip r:embed="rId35">
+                    <a:blip r:embed="rId36">
                       <a:extLst>
                         <a:ext uri="{28A0092B-C50C-407E-A947-70E740481C1C}">
                           <a14:useLocalDpi xmlns:a14="http://schemas.microsoft.com/office/drawing/2010/main" val="0"/>
@@ -16518,7 +16578,7 @@
                     <pic:cNvPicPr/>
                   </pic:nvPicPr>
                   <pic:blipFill>
-                    <a:blip r:embed="rId36" cstate="print">
+                    <a:blip r:embed="rId37" cstate="print">
                       <a:extLst>
                         <a:ext uri="{28A0092B-C50C-407E-A947-70E740481C1C}">
                           <a14:useLocalDpi xmlns:a14="http://schemas.microsoft.com/office/drawing/2010/main" val="0"/>
@@ -16575,7 +16635,7 @@
                     <pic:cNvPicPr/>
                   </pic:nvPicPr>
                   <pic:blipFill>
-                    <a:blip r:embed="rId37" cstate="print">
+                    <a:blip r:embed="rId38" cstate="print">
                       <a:extLst>
                         <a:ext uri="{28A0092B-C50C-407E-A947-70E740481C1C}">
                           <a14:useLocalDpi xmlns:a14="http://schemas.microsoft.com/office/drawing/2010/main" val="0"/>
@@ -16638,7 +16698,7 @@
                     <pic:cNvPicPr/>
                   </pic:nvPicPr>
                   <pic:blipFill>
-                    <a:blip r:embed="rId38" cstate="print">
+                    <a:blip r:embed="rId39" cstate="print">
                       <a:extLst>
                         <a:ext uri="{28A0092B-C50C-407E-A947-70E740481C1C}">
                           <a14:useLocalDpi xmlns:a14="http://schemas.microsoft.com/office/drawing/2010/main" val="0"/>
@@ -16694,7 +16754,7 @@
                     <pic:cNvPicPr/>
                   </pic:nvPicPr>
                   <pic:blipFill>
-                    <a:blip r:embed="rId39" cstate="print">
+                    <a:blip r:embed="rId40" cstate="print">
                       <a:extLst>
                         <a:ext uri="{28A0092B-C50C-407E-A947-70E740481C1C}">
                           <a14:useLocalDpi xmlns:a14="http://schemas.microsoft.com/office/drawing/2010/main" val="0"/>
@@ -16754,7 +16814,7 @@
                     <pic:cNvPicPr/>
                   </pic:nvPicPr>
                   <pic:blipFill>
-                    <a:blip r:embed="rId40" cstate="print">
+                    <a:blip r:embed="rId41" cstate="print">
                       <a:extLst>
                         <a:ext uri="{28A0092B-C50C-407E-A947-70E740481C1C}">
                           <a14:useLocalDpi xmlns:a14="http://schemas.microsoft.com/office/drawing/2010/main" val="0"/>
@@ -16811,7 +16871,7 @@
                     <pic:cNvPicPr/>
                   </pic:nvPicPr>
                   <pic:blipFill>
-                    <a:blip r:embed="rId41" cstate="print">
+                    <a:blip r:embed="rId42" cstate="print">
                       <a:extLst>
                         <a:ext uri="{28A0092B-C50C-407E-A947-70E740481C1C}">
                           <a14:useLocalDpi xmlns:a14="http://schemas.microsoft.com/office/drawing/2010/main" val="0"/>
@@ -16872,7 +16932,7 @@
                     <pic:cNvPicPr/>
                   </pic:nvPicPr>
                   <pic:blipFill>
-                    <a:blip r:embed="rId42" cstate="print">
+                    <a:blip r:embed="rId43" cstate="print">
                       <a:extLst>
                         <a:ext uri="{28A0092B-C50C-407E-A947-70E740481C1C}">
                           <a14:useLocalDpi xmlns:a14="http://schemas.microsoft.com/office/drawing/2010/main" val="0"/>
@@ -16929,7 +16989,7 @@
                     <pic:cNvPicPr/>
                   </pic:nvPicPr>
                   <pic:blipFill>
-                    <a:blip r:embed="rId43" cstate="print">
+                    <a:blip r:embed="rId44" cstate="print">
                       <a:extLst>
                         <a:ext uri="{28A0092B-C50C-407E-A947-70E740481C1C}">
                           <a14:useLocalDpi xmlns:a14="http://schemas.microsoft.com/office/drawing/2010/main" val="0"/>
@@ -16989,7 +17049,7 @@
                     <pic:cNvPicPr/>
                   </pic:nvPicPr>
                   <pic:blipFill>
-                    <a:blip r:embed="rId44" cstate="print">
+                    <a:blip r:embed="rId45" cstate="print">
                       <a:extLst>
                         <a:ext uri="{28A0092B-C50C-407E-A947-70E740481C1C}">
                           <a14:useLocalDpi xmlns:a14="http://schemas.microsoft.com/office/drawing/2010/main" val="0"/>
@@ -17046,7 +17106,7 @@
                     <pic:cNvPicPr/>
                   </pic:nvPicPr>
                   <pic:blipFill>
-                    <a:blip r:embed="rId45" cstate="print">
+                    <a:blip r:embed="rId46" cstate="print">
                       <a:extLst>
                         <a:ext uri="{28A0092B-C50C-407E-A947-70E740481C1C}">
                           <a14:useLocalDpi xmlns:a14="http://schemas.microsoft.com/office/drawing/2010/main" val="0"/>
@@ -17109,7 +17169,7 @@
                     <pic:cNvPicPr/>
                   </pic:nvPicPr>
                   <pic:blipFill>
-                    <a:blip r:embed="rId46" cstate="print">
+                    <a:blip r:embed="rId47" cstate="print">
                       <a:extLst>
                         <a:ext uri="{28A0092B-C50C-407E-A947-70E740481C1C}">
                           <a14:useLocalDpi xmlns:a14="http://schemas.microsoft.com/office/drawing/2010/main" val="0"/>
@@ -17166,7 +17226,7 @@
                     <pic:cNvPicPr/>
                   </pic:nvPicPr>
                   <pic:blipFill>
-                    <a:blip r:embed="rId47" cstate="print">
+                    <a:blip r:embed="rId48" cstate="print">
                       <a:extLst>
                         <a:ext uri="{28A0092B-C50C-407E-A947-70E740481C1C}">
                           <a14:useLocalDpi xmlns:a14="http://schemas.microsoft.com/office/drawing/2010/main" val="0"/>
@@ -17226,7 +17286,7 @@
                     <pic:cNvPicPr/>
                   </pic:nvPicPr>
                   <pic:blipFill>
-                    <a:blip r:embed="rId48" cstate="print">
+                    <a:blip r:embed="rId49" cstate="print">
                       <a:extLst>
                         <a:ext uri="{28A0092B-C50C-407E-A947-70E740481C1C}">
                           <a14:useLocalDpi xmlns:a14="http://schemas.microsoft.com/office/drawing/2010/main" val="0"/>
@@ -17284,7 +17344,7 @@
                     <pic:cNvPicPr/>
                   </pic:nvPicPr>
                   <pic:blipFill>
-                    <a:blip r:embed="rId49" cstate="print">
+                    <a:blip r:embed="rId50" cstate="print">
                       <a:extLst>
                         <a:ext uri="{28A0092B-C50C-407E-A947-70E740481C1C}">
                           <a14:useLocalDpi xmlns:a14="http://schemas.microsoft.com/office/drawing/2010/main" val="0"/>
@@ -17344,7 +17404,7 @@
                     <pic:cNvPicPr/>
                   </pic:nvPicPr>
                   <pic:blipFill>
-                    <a:blip r:embed="rId50" cstate="print">
+                    <a:blip r:embed="rId51" cstate="print">
                       <a:extLst>
                         <a:ext uri="{28A0092B-C50C-407E-A947-70E740481C1C}">
                           <a14:useLocalDpi xmlns:a14="http://schemas.microsoft.com/office/drawing/2010/main" val="0"/>
@@ -17402,7 +17462,7 @@
                     <pic:cNvPicPr/>
                   </pic:nvPicPr>
                   <pic:blipFill>
-                    <a:blip r:embed="rId51" cstate="print">
+                    <a:blip r:embed="rId52" cstate="print">
                       <a:extLst>
                         <a:ext uri="{28A0092B-C50C-407E-A947-70E740481C1C}">
                           <a14:useLocalDpi xmlns:a14="http://schemas.microsoft.com/office/drawing/2010/main" val="0"/>
@@ -17462,7 +17522,7 @@
                     <pic:cNvPicPr/>
                   </pic:nvPicPr>
                   <pic:blipFill>
-                    <a:blip r:embed="rId52" cstate="print">
+                    <a:blip r:embed="rId53" cstate="print">
                       <a:extLst>
                         <a:ext uri="{28A0092B-C50C-407E-A947-70E740481C1C}">
                           <a14:useLocalDpi xmlns:a14="http://schemas.microsoft.com/office/drawing/2010/main" val="0"/>
@@ -17520,7 +17580,7 @@
                     <pic:cNvPicPr/>
                   </pic:nvPicPr>
                   <pic:blipFill>
-                    <a:blip r:embed="rId53" cstate="print">
+                    <a:blip r:embed="rId54" cstate="print">
                       <a:extLst>
                         <a:ext uri="{28A0092B-C50C-407E-A947-70E740481C1C}">
                           <a14:useLocalDpi xmlns:a14="http://schemas.microsoft.com/office/drawing/2010/main" val="0"/>
@@ -17580,7 +17640,7 @@
                     <pic:cNvPicPr/>
                   </pic:nvPicPr>
                   <pic:blipFill>
-                    <a:blip r:embed="rId54" cstate="print">
+                    <a:blip r:embed="rId55" cstate="print">
                       <a:extLst>
                         <a:ext uri="{28A0092B-C50C-407E-A947-70E740481C1C}">
                           <a14:useLocalDpi xmlns:a14="http://schemas.microsoft.com/office/drawing/2010/main" val="0"/>
@@ -17638,7 +17698,7 @@
                     <pic:cNvPicPr/>
                   </pic:nvPicPr>
                   <pic:blipFill>
-                    <a:blip r:embed="rId55" cstate="print">
+                    <a:blip r:embed="rId56" cstate="print">
                       <a:extLst>
                         <a:ext uri="{28A0092B-C50C-407E-A947-70E740481C1C}">
                           <a14:useLocalDpi xmlns:a14="http://schemas.microsoft.com/office/drawing/2010/main" val="0"/>
@@ -17698,7 +17758,7 @@
                     <pic:cNvPicPr/>
                   </pic:nvPicPr>
                   <pic:blipFill>
-                    <a:blip r:embed="rId56" cstate="print">
+                    <a:blip r:embed="rId57" cstate="print">
                       <a:extLst>
                         <a:ext uri="{28A0092B-C50C-407E-A947-70E740481C1C}">
                           <a14:useLocalDpi xmlns:a14="http://schemas.microsoft.com/office/drawing/2010/main" val="0"/>
@@ -17756,7 +17816,7 @@
                     <pic:cNvPicPr/>
                   </pic:nvPicPr>
                   <pic:blipFill>
-                    <a:blip r:embed="rId57" cstate="print">
+                    <a:blip r:embed="rId58" cstate="print">
                       <a:extLst>
                         <a:ext uri="{28A0092B-C50C-407E-A947-70E740481C1C}">
                           <a14:useLocalDpi xmlns:a14="http://schemas.microsoft.com/office/drawing/2010/main" val="0"/>
@@ -17816,7 +17876,7 @@
                     <pic:cNvPicPr/>
                   </pic:nvPicPr>
                   <pic:blipFill>
-                    <a:blip r:embed="rId58" cstate="print">
+                    <a:blip r:embed="rId59" cstate="print">
                       <a:extLst>
                         <a:ext uri="{28A0092B-C50C-407E-A947-70E740481C1C}">
                           <a14:useLocalDpi xmlns:a14="http://schemas.microsoft.com/office/drawing/2010/main" val="0"/>
@@ -17902,17 +17962,7 @@
           <w:sz w:val="24"/>
           <w:szCs w:val="24"/>
         </w:rPr>
-        <w:t>olución que se ha propuesto p</w:t>
-      </w:r>
-      <w:bookmarkStart w:id="0" w:name="_GoBack"/>
-      <w:bookmarkEnd w:id="0"/>
-      <w:r>
-        <w:rPr>
-          <w:rFonts w:ascii="Times New Roman" w:eastAsia="Times New Roman" w:hAnsi="Times New Roman" w:cs="Times New Roman"/>
-          <w:sz w:val="24"/>
-          <w:szCs w:val="24"/>
-        </w:rPr>
-        <w:t>ara lo expuesto en el centro de cómputo de la facultad. Queda pendiente la interfaz</w:t>
+        <w:t>olución que se ha propuesto para lo expuesto en el centro de cómputo de la facultad. Queda pendiente la interfaz</w:t>
       </w:r>
       <w:r>
         <w:rPr>
@@ -17970,8 +18020,8 @@
 </file>
 
 <file path=word/numbering.xml><?xml version="1.0" encoding="utf-8"?>
-<w:numbering xmlns:wpc="http://schemas.microsoft.com/office/word/2010/wordprocessingCanvas" xmlns:mc="http://schemas.openxmlformats.org/markup-compatibility/2006" xmlns:o="urn:schemas-microsoft-com:office:office" xmlns:r="http://schemas.openxmlformats.org/officeDocument/2006/relationships" xmlns:m="http://schemas.openxmlformats.org/officeDocument/2006/math" xmlns:v="urn:schemas-microsoft-com:vml" xmlns:wp14="http://schemas.microsoft.com/office/word/2010/wordprocessingDrawing" xmlns:wp="http://schemas.openxmlformats.org/drawingml/2006/wordprocessingDrawing" xmlns:w10="urn:schemas-microsoft-com:office:word" xmlns:w="http://schemas.openxmlformats.org/wordprocessingml/2006/main" xmlns:w14="http://schemas.microsoft.com/office/word/2010/wordml" xmlns:w15="http://schemas.microsoft.com/office/word/2012/wordml" xmlns:wpg="http://schemas.microsoft.com/office/word/2010/wordprocessingGroup" xmlns:wpi="http://schemas.microsoft.com/office/word/2010/wordprocessingInk" xmlns:wne="http://schemas.microsoft.com/office/word/2006/wordml" xmlns:wps="http://schemas.microsoft.com/office/word/2010/wordprocessingShape" mc:Ignorable="w14 w15 wp14">
-  <w:abstractNum w:abstractNumId="0">
+<w:numbering xmlns:wpc="http://schemas.microsoft.com/office/word/2010/wordprocessingCanvas" xmlns:cx="http://schemas.microsoft.com/office/drawing/2014/chartex" xmlns:cx1="http://schemas.microsoft.com/office/drawing/2015/9/8/chartex" xmlns:cx2="http://schemas.microsoft.com/office/drawing/2015/10/21/chartex" xmlns:cx3="http://schemas.microsoft.com/office/drawing/2016/5/9/chartex" xmlns:cx4="http://schemas.microsoft.com/office/drawing/2016/5/10/chartex" xmlns:cx5="http://schemas.microsoft.com/office/drawing/2016/5/11/chartex" xmlns:cx6="http://schemas.microsoft.com/office/drawing/2016/5/12/chartex" xmlns:cx7="http://schemas.microsoft.com/office/drawing/2016/5/13/chartex" xmlns:cx8="http://schemas.microsoft.com/office/drawing/2016/5/14/chartex" xmlns:mc="http://schemas.openxmlformats.org/markup-compatibility/2006" xmlns:aink="http://schemas.microsoft.com/office/drawing/2016/ink" xmlns:am3d="http://schemas.microsoft.com/office/drawing/2017/model3d" xmlns:o="urn:schemas-microsoft-com:office:office" xmlns:r="http://schemas.openxmlformats.org/officeDocument/2006/relationships" xmlns:m="http://schemas.openxmlformats.org/officeDocument/2006/math" xmlns:v="urn:schemas-microsoft-com:vml" xmlns:wp14="http://schemas.microsoft.com/office/word/2010/wordprocessingDrawing" xmlns:wp="http://schemas.openxmlformats.org/drawingml/2006/wordprocessingDrawing" xmlns:w10="urn:schemas-microsoft-com:office:word" xmlns:w="http://schemas.openxmlformats.org/wordprocessingml/2006/main" xmlns:w14="http://schemas.microsoft.com/office/word/2010/wordml" xmlns:w15="http://schemas.microsoft.com/office/word/2012/wordml" xmlns:w16cid="http://schemas.microsoft.com/office/word/2016/wordml/cid" xmlns:w16se="http://schemas.microsoft.com/office/word/2015/wordml/symex" xmlns:wpg="http://schemas.microsoft.com/office/word/2010/wordprocessingGroup" xmlns:wpi="http://schemas.microsoft.com/office/word/2010/wordprocessingInk" xmlns:wne="http://schemas.microsoft.com/office/word/2006/wordml" xmlns:wps="http://schemas.microsoft.com/office/word/2010/wordprocessingShape" mc:Ignorable="w14 w15 w16se w16cid wp14">
+  <w:abstractNum w:abstractNumId="0" w15:restartNumberingAfterBreak="0">
     <w:nsid w:val="07062064"/>
     <w:multiLevelType w:val="multilevel"/>
     <w:tmpl w:val="92BCA174"/>
@@ -18057,7 +18107,7 @@
       </w:pPr>
     </w:lvl>
   </w:abstractNum>
-  <w:abstractNum w:abstractNumId="1">
+  <w:abstractNum w:abstractNumId="1" w15:restartNumberingAfterBreak="0">
     <w:nsid w:val="07422199"/>
     <w:multiLevelType w:val="hybridMultilevel"/>
     <w:tmpl w:val="30FEE50A"/>
@@ -18146,7 +18196,7 @@
       </w:pPr>
     </w:lvl>
   </w:abstractNum>
-  <w:abstractNum w:abstractNumId="2">
+  <w:abstractNum w:abstractNumId="2" w15:restartNumberingAfterBreak="0">
     <w:nsid w:val="09F23D1B"/>
     <w:multiLevelType w:val="multilevel"/>
     <w:tmpl w:val="07602F80"/>
@@ -18232,7 +18282,7 @@
       </w:pPr>
     </w:lvl>
   </w:abstractNum>
-  <w:abstractNum w:abstractNumId="3">
+  <w:abstractNum w:abstractNumId="3" w15:restartNumberingAfterBreak="0">
     <w:nsid w:val="0F6E145A"/>
     <w:multiLevelType w:val="hybridMultilevel"/>
     <w:tmpl w:val="6C3EE570"/>
@@ -18321,7 +18371,7 @@
       </w:pPr>
     </w:lvl>
   </w:abstractNum>
-  <w:abstractNum w:abstractNumId="4">
+  <w:abstractNum w:abstractNumId="4" w15:restartNumberingAfterBreak="0">
     <w:nsid w:val="1DB55AB9"/>
     <w:multiLevelType w:val="multilevel"/>
     <w:tmpl w:val="67D4AAB6"/>
@@ -18407,7 +18457,7 @@
       </w:pPr>
     </w:lvl>
   </w:abstractNum>
-  <w:abstractNum w:abstractNumId="5">
+  <w:abstractNum w:abstractNumId="5" w15:restartNumberingAfterBreak="0">
     <w:nsid w:val="1ECC2183"/>
     <w:multiLevelType w:val="multilevel"/>
     <w:tmpl w:val="0750D6D4"/>
@@ -18528,7 +18578,7 @@
       </w:rPr>
     </w:lvl>
   </w:abstractNum>
-  <w:abstractNum w:abstractNumId="6">
+  <w:abstractNum w:abstractNumId="6" w15:restartNumberingAfterBreak="0">
     <w:nsid w:val="235233C5"/>
     <w:multiLevelType w:val="multilevel"/>
     <w:tmpl w:val="9572D302"/>
@@ -18614,7 +18664,7 @@
       </w:pPr>
     </w:lvl>
   </w:abstractNum>
-  <w:abstractNum w:abstractNumId="7">
+  <w:abstractNum w:abstractNumId="7" w15:restartNumberingAfterBreak="0">
     <w:nsid w:val="2A2F1730"/>
     <w:multiLevelType w:val="hybridMultilevel"/>
     <w:tmpl w:val="96105150"/>
@@ -18700,11 +18750,11 @@
       </w:pPr>
     </w:lvl>
   </w:abstractNum>
-  <w:abstractNum w:abstractNumId="8">
+  <w:abstractNum w:abstractNumId="8" w15:restartNumberingAfterBreak="0">
     <w:nsid w:val="2D6771AE"/>
-    <w:multiLevelType w:val="hybridMultilevel"/>
-    <w:tmpl w:val="1764BA34"/>
-    <w:lvl w:ilvl="0" w:tplc="080A000F">
+    <w:multiLevelType w:val="multilevel"/>
+    <w:tmpl w:val="39BC7244"/>
+    <w:lvl w:ilvl="0">
       <w:start w:val="1"/>
       <w:numFmt w:val="decimal"/>
       <w:lvlText w:val="%1."/>
@@ -18716,80 +18766,112 @@
         <w:rFonts w:hint="default"/>
       </w:rPr>
     </w:lvl>
-    <w:lvl w:ilvl="1" w:tplc="080A0019" w:tentative="1">
-      <w:start w:val="1"/>
-      <w:numFmt w:val="lowerLetter"/>
-      <w:lvlText w:val="%2."/>
+    <w:lvl w:ilvl="1">
+      <w:start w:val="3"/>
+      <w:numFmt w:val="decimal"/>
+      <w:isLgl/>
+      <w:lvlText w:val="%1.%2"/>
       <w:lvlJc w:val="left"/>
       <w:pPr>
-        <w:ind w:left="1440" w:hanging="360"/>
-      </w:pPr>
-    </w:lvl>
-    <w:lvl w:ilvl="2" w:tplc="080A001B" w:tentative="1">
-      <w:start w:val="1"/>
-      <w:numFmt w:val="lowerRoman"/>
-      <w:lvlText w:val="%3."/>
-      <w:lvlJc w:val="right"/>
-      <w:pPr>
-        <w:ind w:left="2160" w:hanging="180"/>
-      </w:pPr>
-    </w:lvl>
-    <w:lvl w:ilvl="3" w:tplc="080A000F" w:tentative="1">
+        <w:ind w:left="900" w:hanging="540"/>
+      </w:pPr>
+      <w:rPr>
+        <w:rFonts w:hint="default"/>
+      </w:rPr>
+    </w:lvl>
+    <w:lvl w:ilvl="2">
       <w:start w:val="1"/>
       <w:numFmt w:val="decimal"/>
-      <w:lvlText w:val="%4."/>
+      <w:isLgl/>
+      <w:lvlText w:val="%1.%2.%3"/>
       <w:lvlJc w:val="left"/>
       <w:pPr>
-        <w:ind w:left="2880" w:hanging="360"/>
-      </w:pPr>
-    </w:lvl>
-    <w:lvl w:ilvl="4" w:tplc="080A0019" w:tentative="1">
-      <w:start w:val="1"/>
-      <w:numFmt w:val="lowerLetter"/>
-      <w:lvlText w:val="%5."/>
+        <w:ind w:left="1080" w:hanging="720"/>
+      </w:pPr>
+      <w:rPr>
+        <w:rFonts w:hint="default"/>
+      </w:rPr>
+    </w:lvl>
+    <w:lvl w:ilvl="3">
+      <w:start w:val="1"/>
+      <w:numFmt w:val="decimal"/>
+      <w:isLgl/>
+      <w:lvlText w:val="%1.%2.%3.%4"/>
       <w:lvlJc w:val="left"/>
       <w:pPr>
-        <w:ind w:left="3600" w:hanging="360"/>
-      </w:pPr>
-    </w:lvl>
-    <w:lvl w:ilvl="5" w:tplc="080A001B" w:tentative="1">
-      <w:start w:val="1"/>
-      <w:numFmt w:val="lowerRoman"/>
-      <w:lvlText w:val="%6."/>
-      <w:lvlJc w:val="right"/>
-      <w:pPr>
-        <w:ind w:left="4320" w:hanging="180"/>
-      </w:pPr>
-    </w:lvl>
-    <w:lvl w:ilvl="6" w:tplc="080A000F" w:tentative="1">
+        <w:ind w:left="1080" w:hanging="720"/>
+      </w:pPr>
+      <w:rPr>
+        <w:rFonts w:hint="default"/>
+      </w:rPr>
+    </w:lvl>
+    <w:lvl w:ilvl="4">
       <w:start w:val="1"/>
       <w:numFmt w:val="decimal"/>
-      <w:lvlText w:val="%7."/>
+      <w:isLgl/>
+      <w:lvlText w:val="%1.%2.%3.%4.%5"/>
       <w:lvlJc w:val="left"/>
       <w:pPr>
-        <w:ind w:left="5040" w:hanging="360"/>
-      </w:pPr>
-    </w:lvl>
-    <w:lvl w:ilvl="7" w:tplc="080A0019" w:tentative="1">
-      <w:start w:val="1"/>
-      <w:numFmt w:val="lowerLetter"/>
-      <w:lvlText w:val="%8."/>
+        <w:ind w:left="1440" w:hanging="1080"/>
+      </w:pPr>
+      <w:rPr>
+        <w:rFonts w:hint="default"/>
+      </w:rPr>
+    </w:lvl>
+    <w:lvl w:ilvl="5">
+      <w:start w:val="1"/>
+      <w:numFmt w:val="decimal"/>
+      <w:isLgl/>
+      <w:lvlText w:val="%1.%2.%3.%4.%5.%6"/>
       <w:lvlJc w:val="left"/>
       <w:pPr>
-        <w:ind w:left="5760" w:hanging="360"/>
-      </w:pPr>
-    </w:lvl>
-    <w:lvl w:ilvl="8" w:tplc="080A001B" w:tentative="1">
-      <w:start w:val="1"/>
-      <w:numFmt w:val="lowerRoman"/>
-      <w:lvlText w:val="%9."/>
-      <w:lvlJc w:val="right"/>
-      <w:pPr>
-        <w:ind w:left="6480" w:hanging="180"/>
-      </w:pPr>
+        <w:ind w:left="1440" w:hanging="1080"/>
+      </w:pPr>
+      <w:rPr>
+        <w:rFonts w:hint="default"/>
+      </w:rPr>
+    </w:lvl>
+    <w:lvl w:ilvl="6">
+      <w:start w:val="1"/>
+      <w:numFmt w:val="decimal"/>
+      <w:isLgl/>
+      <w:lvlText w:val="%1.%2.%3.%4.%5.%6.%7"/>
+      <w:lvlJc w:val="left"/>
+      <w:pPr>
+        <w:ind w:left="1800" w:hanging="1440"/>
+      </w:pPr>
+      <w:rPr>
+        <w:rFonts w:hint="default"/>
+      </w:rPr>
+    </w:lvl>
+    <w:lvl w:ilvl="7">
+      <w:start w:val="1"/>
+      <w:numFmt w:val="decimal"/>
+      <w:isLgl/>
+      <w:lvlText w:val="%1.%2.%3.%4.%5.%6.%7.%8"/>
+      <w:lvlJc w:val="left"/>
+      <w:pPr>
+        <w:ind w:left="1800" w:hanging="1440"/>
+      </w:pPr>
+      <w:rPr>
+        <w:rFonts w:hint="default"/>
+      </w:rPr>
+    </w:lvl>
+    <w:lvl w:ilvl="8">
+      <w:start w:val="1"/>
+      <w:numFmt w:val="decimal"/>
+      <w:isLgl/>
+      <w:lvlText w:val="%1.%2.%3.%4.%5.%6.%7.%8.%9"/>
+      <w:lvlJc w:val="left"/>
+      <w:pPr>
+        <w:ind w:left="2160" w:hanging="1800"/>
+      </w:pPr>
+      <w:rPr>
+        <w:rFonts w:hint="default"/>
+      </w:rPr>
     </w:lvl>
   </w:abstractNum>
-  <w:abstractNum w:abstractNumId="9">
+  <w:abstractNum w:abstractNumId="9" w15:restartNumberingAfterBreak="0">
     <w:nsid w:val="2DD324DE"/>
     <w:multiLevelType w:val="hybridMultilevel"/>
     <w:tmpl w:val="DFE28E54"/>
@@ -18878,7 +18960,7 @@
       </w:pPr>
     </w:lvl>
   </w:abstractNum>
-  <w:abstractNum w:abstractNumId="10">
+  <w:abstractNum w:abstractNumId="10" w15:restartNumberingAfterBreak="0">
     <w:nsid w:val="2E372599"/>
     <w:multiLevelType w:val="hybridMultilevel"/>
     <w:tmpl w:val="19006CC8"/>
@@ -18964,7 +19046,7 @@
       </w:pPr>
     </w:lvl>
   </w:abstractNum>
-  <w:abstractNum w:abstractNumId="11">
+  <w:abstractNum w:abstractNumId="11" w15:restartNumberingAfterBreak="0">
     <w:nsid w:val="2F811A8B"/>
     <w:multiLevelType w:val="hybridMultilevel"/>
     <w:tmpl w:val="6EF058FA"/>
@@ -19053,7 +19135,7 @@
       </w:pPr>
     </w:lvl>
   </w:abstractNum>
-  <w:abstractNum w:abstractNumId="12">
+  <w:abstractNum w:abstractNumId="12" w15:restartNumberingAfterBreak="0">
     <w:nsid w:val="417F5DE4"/>
     <w:multiLevelType w:val="multilevel"/>
     <w:tmpl w:val="99CC8B8E"/>
@@ -19139,7 +19221,7 @@
       </w:pPr>
     </w:lvl>
   </w:abstractNum>
-  <w:abstractNum w:abstractNumId="13">
+  <w:abstractNum w:abstractNumId="13" w15:restartNumberingAfterBreak="0">
     <w:nsid w:val="42807399"/>
     <w:multiLevelType w:val="multilevel"/>
     <w:tmpl w:val="2BBC54AC"/>
@@ -19225,7 +19307,7 @@
       </w:pPr>
     </w:lvl>
   </w:abstractNum>
-  <w:abstractNum w:abstractNumId="14">
+  <w:abstractNum w:abstractNumId="14" w15:restartNumberingAfterBreak="0">
     <w:nsid w:val="45CD047B"/>
     <w:multiLevelType w:val="multilevel"/>
     <w:tmpl w:val="26E0E39E"/>
@@ -19311,7 +19393,7 @@
       </w:pPr>
     </w:lvl>
   </w:abstractNum>
-  <w:abstractNum w:abstractNumId="15">
+  <w:abstractNum w:abstractNumId="15" w15:restartNumberingAfterBreak="0">
     <w:nsid w:val="45E81B9D"/>
     <w:multiLevelType w:val="multilevel"/>
     <w:tmpl w:val="3E9EA36C"/>
@@ -19397,7 +19479,7 @@
       </w:pPr>
     </w:lvl>
   </w:abstractNum>
-  <w:abstractNum w:abstractNumId="16">
+  <w:abstractNum w:abstractNumId="16" w15:restartNumberingAfterBreak="0">
     <w:nsid w:val="46CD6BD5"/>
     <w:multiLevelType w:val="hybridMultilevel"/>
     <w:tmpl w:val="7AE2C084"/>
@@ -19486,7 +19568,7 @@
       </w:pPr>
     </w:lvl>
   </w:abstractNum>
-  <w:abstractNum w:abstractNumId="17">
+  <w:abstractNum w:abstractNumId="17" w15:restartNumberingAfterBreak="0">
     <w:nsid w:val="4923106D"/>
     <w:multiLevelType w:val="multilevel"/>
     <w:tmpl w:val="D430BBAE"/>
@@ -19572,7 +19654,7 @@
       </w:pPr>
     </w:lvl>
   </w:abstractNum>
-  <w:abstractNum w:abstractNumId="18">
+  <w:abstractNum w:abstractNumId="18" w15:restartNumberingAfterBreak="0">
     <w:nsid w:val="57522908"/>
     <w:multiLevelType w:val="hybridMultilevel"/>
     <w:tmpl w:val="9B604150"/>
@@ -19658,7 +19740,7 @@
       </w:pPr>
     </w:lvl>
   </w:abstractNum>
-  <w:abstractNum w:abstractNumId="19">
+  <w:abstractNum w:abstractNumId="19" w15:restartNumberingAfterBreak="0">
     <w:nsid w:val="5A036F90"/>
     <w:multiLevelType w:val="multilevel"/>
     <w:tmpl w:val="70249700"/>
@@ -19744,7 +19826,7 @@
       </w:pPr>
     </w:lvl>
   </w:abstractNum>
-  <w:abstractNum w:abstractNumId="20">
+  <w:abstractNum w:abstractNumId="20" w15:restartNumberingAfterBreak="0">
     <w:nsid w:val="5AEC4F28"/>
     <w:multiLevelType w:val="multilevel"/>
     <w:tmpl w:val="D51C3470"/>
@@ -19830,7 +19912,7 @@
       </w:pPr>
     </w:lvl>
   </w:abstractNum>
-  <w:abstractNum w:abstractNumId="21">
+  <w:abstractNum w:abstractNumId="21" w15:restartNumberingAfterBreak="0">
     <w:nsid w:val="5F8B30BD"/>
     <w:multiLevelType w:val="hybridMultilevel"/>
     <w:tmpl w:val="47ECADBC"/>
@@ -19919,7 +20001,7 @@
       </w:pPr>
     </w:lvl>
   </w:abstractNum>
-  <w:abstractNum w:abstractNumId="22">
+  <w:abstractNum w:abstractNumId="22" w15:restartNumberingAfterBreak="0">
     <w:nsid w:val="60AB38CA"/>
     <w:multiLevelType w:val="multilevel"/>
     <w:tmpl w:val="B28AF8C8"/>
@@ -20005,7 +20087,7 @@
       </w:pPr>
     </w:lvl>
   </w:abstractNum>
-  <w:abstractNum w:abstractNumId="23">
+  <w:abstractNum w:abstractNumId="23" w15:restartNumberingAfterBreak="0">
     <w:nsid w:val="60CF2375"/>
     <w:multiLevelType w:val="hybridMultilevel"/>
     <w:tmpl w:val="5822AB06"/>
@@ -20094,7 +20176,7 @@
       </w:pPr>
     </w:lvl>
   </w:abstractNum>
-  <w:abstractNum w:abstractNumId="24">
+  <w:abstractNum w:abstractNumId="24" w15:restartNumberingAfterBreak="0">
     <w:nsid w:val="61D60CB2"/>
     <w:multiLevelType w:val="multilevel"/>
     <w:tmpl w:val="65AA93D6"/>
@@ -20180,7 +20262,7 @@
       </w:pPr>
     </w:lvl>
   </w:abstractNum>
-  <w:abstractNum w:abstractNumId="25">
+  <w:abstractNum w:abstractNumId="25" w15:restartNumberingAfterBreak="0">
     <w:nsid w:val="6A9F151E"/>
     <w:multiLevelType w:val="multilevel"/>
     <w:tmpl w:val="C20AA2C4"/>
@@ -20266,7 +20348,7 @@
       </w:pPr>
     </w:lvl>
   </w:abstractNum>
-  <w:abstractNum w:abstractNumId="26">
+  <w:abstractNum w:abstractNumId="26" w15:restartNumberingAfterBreak="0">
     <w:nsid w:val="6B451468"/>
     <w:multiLevelType w:val="multilevel"/>
     <w:tmpl w:val="0F80126A"/>
@@ -20352,7 +20434,7 @@
       </w:pPr>
     </w:lvl>
   </w:abstractNum>
-  <w:abstractNum w:abstractNumId="27">
+  <w:abstractNum w:abstractNumId="27" w15:restartNumberingAfterBreak="0">
     <w:nsid w:val="6FC7698A"/>
     <w:multiLevelType w:val="multilevel"/>
     <w:tmpl w:val="50F897F2"/>
@@ -20438,7 +20520,7 @@
       </w:pPr>
     </w:lvl>
   </w:abstractNum>
-  <w:abstractNum w:abstractNumId="28">
+  <w:abstractNum w:abstractNumId="28" w15:restartNumberingAfterBreak="0">
     <w:nsid w:val="7D5D1B96"/>
     <w:multiLevelType w:val="multilevel"/>
     <w:tmpl w:val="1E0066DE"/>
@@ -20615,7 +20697,7 @@
 </file>
 
 <file path=word/styles.xml><?xml version="1.0" encoding="utf-8"?>
-<w:styles xmlns:mc="http://schemas.openxmlformats.org/markup-compatibility/2006" xmlns:r="http://schemas.openxmlformats.org/officeDocument/2006/relationships" xmlns:w="http://schemas.openxmlformats.org/wordprocessingml/2006/main" xmlns:w14="http://schemas.microsoft.com/office/word/2010/wordml" xmlns:w15="http://schemas.microsoft.com/office/word/2012/wordml" mc:Ignorable="w14 w15">
+<w:styles xmlns:mc="http://schemas.openxmlformats.org/markup-compatibility/2006" xmlns:r="http://schemas.openxmlformats.org/officeDocument/2006/relationships" xmlns:w="http://schemas.openxmlformats.org/wordprocessingml/2006/main" xmlns:w14="http://schemas.microsoft.com/office/word/2010/wordml" xmlns:w15="http://schemas.microsoft.com/office/word/2012/wordml" xmlns:w16cid="http://schemas.microsoft.com/office/word/2016/wordml/cid" xmlns:w16se="http://schemas.microsoft.com/office/word/2015/wordml/symex" mc:Ignorable="w14 w15 w16se w16cid">
   <w:docDefaults>
     <w:rPrDefault>
       <w:rPr>
@@ -20631,7 +20713,7 @@
       </w:pPr>
     </w:pPrDefault>
   </w:docDefaults>
-  <w:latentStyles w:defLockedState="0" w:defUIPriority="99" w:defSemiHidden="0" w:defUnhideWhenUsed="0" w:defQFormat="0" w:count="371">
+  <w:latentStyles w:defLockedState="0" w:defUIPriority="99" w:defSemiHidden="0" w:defUnhideWhenUsed="0" w:defQFormat="0" w:count="375">
     <w:lsdException w:name="Normal" w:uiPriority="0" w:qFormat="1"/>
     <w:lsdException w:name="heading 1" w:uiPriority="9" w:qFormat="1"/>
     <w:lsdException w:name="heading 2" w:semiHidden="1" w:uiPriority="9" w:unhideWhenUsed="1" w:qFormat="1"/>
@@ -20737,7 +20819,6 @@
     <w:lsdException w:name="HTML Sample" w:semiHidden="1" w:unhideWhenUsed="1"/>
     <w:lsdException w:name="HTML Typewriter" w:semiHidden="1" w:unhideWhenUsed="1"/>
     <w:lsdException w:name="HTML Variable" w:semiHidden="1" w:unhideWhenUsed="1"/>
-    <w:lsdException w:name="Normal Table" w:semiHidden="1" w:unhideWhenUsed="1"/>
     <w:lsdException w:name="annotation subject" w:semiHidden="1" w:unhideWhenUsed="1"/>
     <w:lsdException w:name="No List" w:semiHidden="1" w:unhideWhenUsed="1"/>
     <w:lsdException w:name="Outline List 1" w:semiHidden="1" w:unhideWhenUsed="1"/>
@@ -20781,10 +20862,8 @@
     <w:lsdException w:name="Table Elegant" w:semiHidden="1" w:unhideWhenUsed="1"/>
     <w:lsdException w:name="Table Professional" w:semiHidden="1" w:unhideWhenUsed="1"/>
     <w:lsdException w:name="Table Subtle 1" w:semiHidden="1" w:unhideWhenUsed="1"/>
-    <w:lsdException w:name="Table Subtle 2" w:semiHidden="1" w:unhideWhenUsed="1"/>
     <w:lsdException w:name="Table Web 1" w:semiHidden="1" w:unhideWhenUsed="1"/>
     <w:lsdException w:name="Table Web 2" w:semiHidden="1" w:unhideWhenUsed="1"/>
-    <w:lsdException w:name="Table Web 3" w:semiHidden="1" w:unhideWhenUsed="1"/>
     <w:lsdException w:name="Balloon Text" w:semiHidden="1" w:unhideWhenUsed="1"/>
     <w:lsdException w:name="Table Grid" w:uiPriority="39"/>
     <w:lsdException w:name="Table Theme" w:semiHidden="1" w:unhideWhenUsed="1"/>
@@ -21003,6 +21082,10 @@
     <w:lsdException w:name="List Table 5 Dark Accent 6" w:uiPriority="50"/>
     <w:lsdException w:name="List Table 6 Colorful Accent 6" w:uiPriority="51"/>
     <w:lsdException w:name="List Table 7 Colorful Accent 6" w:uiPriority="52"/>
+    <w:lsdException w:name="Mention" w:semiHidden="1" w:unhideWhenUsed="1"/>
+    <w:lsdException w:name="Smart Hyperlink" w:semiHidden="1" w:unhideWhenUsed="1"/>
+    <w:lsdException w:name="Hashtag" w:semiHidden="1" w:unhideWhenUsed="1"/>
+    <w:lsdException w:name="Unresolved Mention" w:semiHidden="1" w:unhideWhenUsed="1"/>
   </w:latentStyles>
   <w:style w:type="paragraph" w:default="1" w:styleId="Normal">
     <w:name w:val="Normal"/>
@@ -21248,11 +21331,11 @@
       </w:tblCellMar>
     </w:tblPr>
   </w:style>
-  <w:style w:type="paragraph" w:styleId="Puesto">
+  <w:style w:type="paragraph" w:styleId="Ttulo">
     <w:name w:val="Title"/>
     <w:basedOn w:val="Normal"/>
     <w:next w:val="Normal"/>
-    <w:link w:val="PuestoCar"/>
+    <w:link w:val="TtuloCar"/>
     <w:uiPriority w:val="10"/>
     <w:qFormat/>
     <w:rsid w:val="0075740F"/>
@@ -21297,9 +21380,7 @@
       <w:tblStyleRowBandSize w:val="1"/>
       <w:tblStyleColBandSize w:val="1"/>
       <w:tblCellMar>
-        <w:top w:w="0" w:type="dxa"/>
         <w:left w:w="115" w:type="dxa"/>
-        <w:bottom w:w="0" w:type="dxa"/>
         <w:right w:w="115" w:type="dxa"/>
       </w:tblCellMar>
     </w:tblPr>
@@ -21311,9 +21392,7 @@
       <w:tblStyleRowBandSize w:val="1"/>
       <w:tblStyleColBandSize w:val="1"/>
       <w:tblCellMar>
-        <w:top w:w="0" w:type="dxa"/>
         <w:left w:w="115" w:type="dxa"/>
-        <w:bottom w:w="0" w:type="dxa"/>
         <w:right w:w="115" w:type="dxa"/>
       </w:tblCellMar>
     </w:tblPr>
@@ -21325,9 +21404,7 @@
       <w:tblStyleRowBandSize w:val="1"/>
       <w:tblStyleColBandSize w:val="1"/>
       <w:tblCellMar>
-        <w:top w:w="0" w:type="dxa"/>
         <w:left w:w="115" w:type="dxa"/>
-        <w:bottom w:w="0" w:type="dxa"/>
         <w:right w:w="115" w:type="dxa"/>
       </w:tblCellMar>
     </w:tblPr>
@@ -21339,9 +21416,7 @@
       <w:tblStyleRowBandSize w:val="1"/>
       <w:tblStyleColBandSize w:val="1"/>
       <w:tblCellMar>
-        <w:top w:w="0" w:type="dxa"/>
         <w:left w:w="115" w:type="dxa"/>
-        <w:bottom w:w="0" w:type="dxa"/>
         <w:right w:w="115" w:type="dxa"/>
       </w:tblCellMar>
     </w:tblPr>
@@ -21353,9 +21428,7 @@
       <w:tblStyleRowBandSize w:val="1"/>
       <w:tblStyleColBandSize w:val="1"/>
       <w:tblCellMar>
-        <w:top w:w="0" w:type="dxa"/>
         <w:left w:w="115" w:type="dxa"/>
-        <w:bottom w:w="0" w:type="dxa"/>
         <w:right w:w="115" w:type="dxa"/>
       </w:tblCellMar>
     </w:tblPr>
@@ -21367,9 +21440,7 @@
       <w:tblStyleRowBandSize w:val="1"/>
       <w:tblStyleColBandSize w:val="1"/>
       <w:tblCellMar>
-        <w:top w:w="0" w:type="dxa"/>
         <w:left w:w="115" w:type="dxa"/>
-        <w:bottom w:w="0" w:type="dxa"/>
         <w:right w:w="115" w:type="dxa"/>
       </w:tblCellMar>
     </w:tblPr>
@@ -21381,9 +21452,7 @@
       <w:tblStyleRowBandSize w:val="1"/>
       <w:tblStyleColBandSize w:val="1"/>
       <w:tblCellMar>
-        <w:top w:w="0" w:type="dxa"/>
         <w:left w:w="115" w:type="dxa"/>
-        <w:bottom w:w="0" w:type="dxa"/>
         <w:right w:w="115" w:type="dxa"/>
       </w:tblCellMar>
     </w:tblPr>
@@ -21395,9 +21464,7 @@
       <w:tblStyleRowBandSize w:val="1"/>
       <w:tblStyleColBandSize w:val="1"/>
       <w:tblCellMar>
-        <w:top w:w="0" w:type="dxa"/>
         <w:left w:w="115" w:type="dxa"/>
-        <w:bottom w:w="0" w:type="dxa"/>
         <w:right w:w="115" w:type="dxa"/>
       </w:tblCellMar>
     </w:tblPr>
@@ -21409,9 +21476,7 @@
       <w:tblStyleRowBandSize w:val="1"/>
       <w:tblStyleColBandSize w:val="1"/>
       <w:tblCellMar>
-        <w:top w:w="0" w:type="dxa"/>
         <w:left w:w="115" w:type="dxa"/>
-        <w:bottom w:w="0" w:type="dxa"/>
         <w:right w:w="115" w:type="dxa"/>
       </w:tblCellMar>
     </w:tblPr>
@@ -21590,10 +21655,10 @@
       <w:color w:val="1F497D" w:themeColor="text2"/>
     </w:rPr>
   </w:style>
-  <w:style w:type="character" w:customStyle="1" w:styleId="PuestoCar">
-    <w:name w:val="Puesto Car"/>
+  <w:style w:type="character" w:customStyle="1" w:styleId="TtuloCar">
+    <w:name w:val="Título Car"/>
     <w:basedOn w:val="Fuentedeprrafopredeter"/>
-    <w:link w:val="Puesto"/>
+    <w:link w:val="Ttulo"/>
     <w:uiPriority w:val="10"/>
     <w:rsid w:val="0075740F"/>
     <w:rPr>
@@ -21766,7 +21831,7 @@
       <w:spacing w:val="10"/>
     </w:rPr>
   </w:style>
-  <w:style w:type="paragraph" w:styleId="TtulodeTDC">
+  <w:style w:type="paragraph" w:styleId="TtuloTDC">
     <w:name w:val="TOC Heading"/>
     <w:basedOn w:val="Ttulo1"/>
     <w:next w:val="Normal"/>
@@ -21783,7 +21848,7 @@
 </file>
 
 <file path=word/glossary/document.xml><?xml version="1.0" encoding="utf-8"?>
-<w:glossaryDocument xmlns:wpc="http://schemas.microsoft.com/office/word/2010/wordprocessingCanvas" xmlns:mc="http://schemas.openxmlformats.org/markup-compatibility/2006" xmlns:o="urn:schemas-microsoft-com:office:office" xmlns:r="http://schemas.openxmlformats.org/officeDocument/2006/relationships" xmlns:m="http://schemas.openxmlformats.org/officeDocument/2006/math" xmlns:v="urn:schemas-microsoft-com:vml" xmlns:wp14="http://schemas.microsoft.com/office/word/2010/wordprocessingDrawing" xmlns:wp="http://schemas.openxmlformats.org/drawingml/2006/wordprocessingDrawing" xmlns:w10="urn:schemas-microsoft-com:office:word" xmlns:w="http://schemas.openxmlformats.org/wordprocessingml/2006/main" xmlns:w14="http://schemas.microsoft.com/office/word/2010/wordml" xmlns:w15="http://schemas.microsoft.com/office/word/2012/wordml" xmlns:wpg="http://schemas.microsoft.com/office/word/2010/wordprocessingGroup" xmlns:wpi="http://schemas.microsoft.com/office/word/2010/wordprocessingInk" xmlns:wne="http://schemas.microsoft.com/office/word/2006/wordml" xmlns:wps="http://schemas.microsoft.com/office/word/2010/wordprocessingShape" mc:Ignorable="w14 w15 wp14">
+<w:glossaryDocument xmlns:wpc="http://schemas.microsoft.com/office/word/2010/wordprocessingCanvas" xmlns:cx="http://schemas.microsoft.com/office/drawing/2014/chartex" xmlns:cx1="http://schemas.microsoft.com/office/drawing/2015/9/8/chartex" xmlns:cx2="http://schemas.microsoft.com/office/drawing/2015/10/21/chartex" xmlns:cx3="http://schemas.microsoft.com/office/drawing/2016/5/9/chartex" xmlns:cx4="http://schemas.microsoft.com/office/drawing/2016/5/10/chartex" xmlns:cx5="http://schemas.microsoft.com/office/drawing/2016/5/11/chartex" xmlns:cx6="http://schemas.microsoft.com/office/drawing/2016/5/12/chartex" xmlns:cx7="http://schemas.microsoft.com/office/drawing/2016/5/13/chartex" xmlns:cx8="http://schemas.microsoft.com/office/drawing/2016/5/14/chartex" xmlns:mc="http://schemas.openxmlformats.org/markup-compatibility/2006" xmlns:aink="http://schemas.microsoft.com/office/drawing/2016/ink" xmlns:am3d="http://schemas.microsoft.com/office/drawing/2017/model3d" xmlns:o="urn:schemas-microsoft-com:office:office" xmlns:r="http://schemas.openxmlformats.org/officeDocument/2006/relationships" xmlns:m="http://schemas.openxmlformats.org/officeDocument/2006/math" xmlns:v="urn:schemas-microsoft-com:vml" xmlns:wp14="http://schemas.microsoft.com/office/word/2010/wordprocessingDrawing" xmlns:wp="http://schemas.openxmlformats.org/drawingml/2006/wordprocessingDrawing" xmlns:w10="urn:schemas-microsoft-com:office:word" xmlns:w="http://schemas.openxmlformats.org/wordprocessingml/2006/main" xmlns:w14="http://schemas.microsoft.com/office/word/2010/wordml" xmlns:w15="http://schemas.microsoft.com/office/word/2012/wordml" xmlns:w16cid="http://schemas.microsoft.com/office/word/2016/wordml/cid" xmlns:w16se="http://schemas.microsoft.com/office/word/2015/wordml/symex" xmlns:wpg="http://schemas.microsoft.com/office/word/2010/wordprocessingGroup" xmlns:wpi="http://schemas.microsoft.com/office/word/2010/wordprocessingInk" xmlns:wne="http://schemas.microsoft.com/office/word/2006/wordml" xmlns:wps="http://schemas.microsoft.com/office/word/2010/wordprocessingShape" mc:Ignorable="w14 w15 w16se w16cid wp14">
   <w:docParts>
     <w:docPart>
       <w:docPartPr>
@@ -22196,7 +22261,7 @@
 </file>
 
 <file path=word/glossary/fontTable.xml><?xml version="1.0" encoding="utf-8"?>
-<w:fonts xmlns:mc="http://schemas.openxmlformats.org/markup-compatibility/2006" xmlns:r="http://schemas.openxmlformats.org/officeDocument/2006/relationships" xmlns:w="http://schemas.openxmlformats.org/wordprocessingml/2006/main" xmlns:w14="http://schemas.microsoft.com/office/word/2010/wordml" xmlns:w15="http://schemas.microsoft.com/office/word/2012/wordml" mc:Ignorable="w14 w15">
+<w:fonts xmlns:mc="http://schemas.openxmlformats.org/markup-compatibility/2006" xmlns:r="http://schemas.openxmlformats.org/officeDocument/2006/relationships" xmlns:w="http://schemas.openxmlformats.org/wordprocessingml/2006/main" xmlns:w14="http://schemas.microsoft.com/office/word/2010/wordml" xmlns:w15="http://schemas.microsoft.com/office/word/2012/wordml" xmlns:w16cid="http://schemas.microsoft.com/office/word/2016/wordml/cid" xmlns:w16se="http://schemas.microsoft.com/office/word/2015/wordml/symex" mc:Ignorable="w14 w15 w16se w16cid">
   <w:font w:name="Times New Roman">
     <w:panose1 w:val="02020603050405020304"/>
     <w:charset w:val="00"/>
@@ -22236,7 +22301,7 @@
 </file>
 
 <file path=word/glossary/settings.xml><?xml version="1.0" encoding="utf-8"?>
-<w:settings xmlns:mc="http://schemas.openxmlformats.org/markup-compatibility/2006" xmlns:o="urn:schemas-microsoft-com:office:office" xmlns:r="http://schemas.openxmlformats.org/officeDocument/2006/relationships" xmlns:m="http://schemas.openxmlformats.org/officeDocument/2006/math" xmlns:v="urn:schemas-microsoft-com:vml" xmlns:w10="urn:schemas-microsoft-com:office:word" xmlns:w="http://schemas.openxmlformats.org/wordprocessingml/2006/main" xmlns:w14="http://schemas.microsoft.com/office/word/2010/wordml" xmlns:w15="http://schemas.microsoft.com/office/word/2012/wordml" xmlns:sl="http://schemas.openxmlformats.org/schemaLibrary/2006/main" mc:Ignorable="w14 w15">
+<w:settings xmlns:mc="http://schemas.openxmlformats.org/markup-compatibility/2006" xmlns:o="urn:schemas-microsoft-com:office:office" xmlns:r="http://schemas.openxmlformats.org/officeDocument/2006/relationships" xmlns:m="http://schemas.openxmlformats.org/officeDocument/2006/math" xmlns:v="urn:schemas-microsoft-com:vml" xmlns:w10="urn:schemas-microsoft-com:office:word" xmlns:w="http://schemas.openxmlformats.org/wordprocessingml/2006/main" xmlns:w14="http://schemas.microsoft.com/office/word/2010/wordml" xmlns:w15="http://schemas.microsoft.com/office/word/2012/wordml" xmlns:w16cid="http://schemas.microsoft.com/office/word/2016/wordml/cid" xmlns:w16se="http://schemas.microsoft.com/office/word/2015/wordml/symex" xmlns:sl="http://schemas.openxmlformats.org/schemaLibrary/2006/main" mc:Ignorable="w14 w15 w16se w16cid">
   <w:view w:val="normal"/>
   <w:defaultTabStop w:val="708"/>
   <w:hyphenationZone w:val="425"/>
@@ -22248,6 +22313,7 @@
     <w:compatSetting w:name="enableOpenTypeFeatures" w:uri="http://schemas.microsoft.com/office/word" w:val="1"/>
     <w:compatSetting w:name="doNotFlipMirrorIndents" w:uri="http://schemas.microsoft.com/office/word" w:val="1"/>
     <w:compatSetting w:name="differentiateMultirowTableHeaders" w:uri="http://schemas.microsoft.com/office/word" w:val="1"/>
+    <w:compatSetting w:name="useWord2013TrackBottomHyphenation" w:uri="http://schemas.microsoft.com/office/word" w:val="1"/>
   </w:compat>
   <w:rsids>
     <w:rsidRoot w:val="00456F18"/>
@@ -22258,6 +22324,7 @@
     <w:rsid w:val="006E4FC1"/>
     <w:rsid w:val="00765485"/>
     <w:rsid w:val="007E5C69"/>
+    <w:rsid w:val="00906EBE"/>
     <w:rsid w:val="00923E13"/>
     <w:rsid w:val="00AD6C81"/>
     <w:rsid w:val="00BE1C54"/>
@@ -22287,7 +22354,7 @@
 </file>
 
 <file path=word/glossary/styles.xml><?xml version="1.0" encoding="utf-8"?>
-<w:styles xmlns:mc="http://schemas.openxmlformats.org/markup-compatibility/2006" xmlns:r="http://schemas.openxmlformats.org/officeDocument/2006/relationships" xmlns:w="http://schemas.openxmlformats.org/wordprocessingml/2006/main" xmlns:w14="http://schemas.microsoft.com/office/word/2010/wordml" xmlns:w15="http://schemas.microsoft.com/office/word/2012/wordml" mc:Ignorable="w14 w15">
+<w:styles xmlns:mc="http://schemas.openxmlformats.org/markup-compatibility/2006" xmlns:r="http://schemas.openxmlformats.org/officeDocument/2006/relationships" xmlns:w="http://schemas.openxmlformats.org/wordprocessingml/2006/main" xmlns:w14="http://schemas.microsoft.com/office/word/2010/wordml" xmlns:w15="http://schemas.microsoft.com/office/word/2012/wordml" xmlns:w16cid="http://schemas.microsoft.com/office/word/2016/wordml/cid" xmlns:w16se="http://schemas.microsoft.com/office/word/2015/wordml/symex" mc:Ignorable="w14 w15 w16se w16cid">
   <w:docDefaults>
     <w:rPrDefault>
       <w:rPr>
@@ -22303,7 +22370,7 @@
       </w:pPr>
     </w:pPrDefault>
   </w:docDefaults>
-  <w:latentStyles w:defLockedState="0" w:defUIPriority="99" w:defSemiHidden="0" w:defUnhideWhenUsed="0" w:defQFormat="0" w:count="371">
+  <w:latentStyles w:defLockedState="0" w:defUIPriority="99" w:defSemiHidden="0" w:defUnhideWhenUsed="0" w:defQFormat="0" w:count="375">
     <w:lsdException w:name="Normal" w:uiPriority="0" w:qFormat="1"/>
     <w:lsdException w:name="heading 1" w:uiPriority="9" w:qFormat="1"/>
     <w:lsdException w:name="heading 2" w:semiHidden="1" w:uiPriority="9" w:unhideWhenUsed="1" w:qFormat="1"/>
@@ -22409,7 +22476,6 @@
     <w:lsdException w:name="HTML Sample" w:semiHidden="1" w:unhideWhenUsed="1"/>
     <w:lsdException w:name="HTML Typewriter" w:semiHidden="1" w:unhideWhenUsed="1"/>
     <w:lsdException w:name="HTML Variable" w:semiHidden="1" w:unhideWhenUsed="1"/>
-    <w:lsdException w:name="Normal Table" w:semiHidden="1" w:unhideWhenUsed="1"/>
     <w:lsdException w:name="annotation subject" w:semiHidden="1" w:unhideWhenUsed="1"/>
     <w:lsdException w:name="No List" w:semiHidden="1" w:unhideWhenUsed="1"/>
     <w:lsdException w:name="Outline List 1" w:semiHidden="1" w:unhideWhenUsed="1"/>
@@ -22453,10 +22519,8 @@
     <w:lsdException w:name="Table Elegant" w:semiHidden="1" w:unhideWhenUsed="1"/>
     <w:lsdException w:name="Table Professional" w:semiHidden="1" w:unhideWhenUsed="1"/>
     <w:lsdException w:name="Table Subtle 1" w:semiHidden="1" w:unhideWhenUsed="1"/>
-    <w:lsdException w:name="Table Subtle 2" w:semiHidden="1" w:unhideWhenUsed="1"/>
     <w:lsdException w:name="Table Web 1" w:semiHidden="1" w:unhideWhenUsed="1"/>
     <w:lsdException w:name="Table Web 2" w:semiHidden="1" w:unhideWhenUsed="1"/>
-    <w:lsdException w:name="Table Web 3" w:semiHidden="1" w:unhideWhenUsed="1"/>
     <w:lsdException w:name="Balloon Text" w:semiHidden="1" w:unhideWhenUsed="1"/>
     <w:lsdException w:name="Table Grid" w:uiPriority="39"/>
     <w:lsdException w:name="Table Theme" w:semiHidden="1" w:unhideWhenUsed="1"/>
@@ -22675,6 +22739,10 @@
     <w:lsdException w:name="List Table 5 Dark Accent 6" w:uiPriority="50"/>
     <w:lsdException w:name="List Table 6 Colorful Accent 6" w:uiPriority="51"/>
     <w:lsdException w:name="List Table 7 Colorful Accent 6" w:uiPriority="52"/>
+    <w:lsdException w:name="Mention" w:semiHidden="1" w:unhideWhenUsed="1"/>
+    <w:lsdException w:name="Smart Hyperlink" w:semiHidden="1" w:unhideWhenUsed="1"/>
+    <w:lsdException w:name="Hashtag" w:semiHidden="1" w:unhideWhenUsed="1"/>
+    <w:lsdException w:name="Unresolved Mention" w:semiHidden="1" w:unhideWhenUsed="1"/>
   </w:latentStyles>
   <w:style w:type="paragraph" w:default="1" w:styleId="Normal">
     <w:name w:val="Normal"/>
@@ -22777,7 +22845,7 @@
 </file>
 
 <file path=word/glossary/webSettings.xml><?xml version="1.0" encoding="utf-8"?>
-<w:webSettings xmlns:mc="http://schemas.openxmlformats.org/markup-compatibility/2006" xmlns:r="http://schemas.openxmlformats.org/officeDocument/2006/relationships" xmlns:w="http://schemas.openxmlformats.org/wordprocessingml/2006/main" xmlns:w14="http://schemas.microsoft.com/office/word/2010/wordml" xmlns:w15="http://schemas.microsoft.com/office/word/2012/wordml" mc:Ignorable="w14 w15">
+<w:webSettings xmlns:mc="http://schemas.openxmlformats.org/markup-compatibility/2006" xmlns:r="http://schemas.openxmlformats.org/officeDocument/2006/relationships" xmlns:w="http://schemas.openxmlformats.org/wordprocessingml/2006/main" xmlns:w14="http://schemas.microsoft.com/office/word/2010/wordml" xmlns:w15="http://schemas.microsoft.com/office/word/2012/wordml" xmlns:w16cid="http://schemas.microsoft.com/office/word/2016/wordml/cid" xmlns:w16se="http://schemas.microsoft.com/office/word/2015/wordml/symex" mc:Ignorable="w14 w15 w16se w16cid">
   <w:optimizeForBrowser/>
   <w:allowPNG/>
 </w:webSettings>
@@ -23108,7 +23176,7 @@
 </file>
 
 <file path=customXml/itemProps1.xml><?xml version="1.0" encoding="utf-8"?>
-<ds:datastoreItem xmlns:ds="http://schemas.openxmlformats.org/officeDocument/2006/customXml" ds:itemID="{A2F17E6A-D6BC-4CE5-B27F-ACCCBFEB2AD5}">
+<ds:datastoreItem xmlns:ds="http://schemas.openxmlformats.org/officeDocument/2006/customXml" ds:itemID="{C1D7065B-DB1F-407B-B307-CDB0FB00F340}">
   <ds:schemaRefs>
     <ds:schemaRef ds:uri="http://schemas.openxmlformats.org/officeDocument/2006/bibliography"/>
   </ds:schemaRefs>

</xml_diff>